<commit_message>
Make the template for the bat larger.
</commit_message>
<xml_diff>
--- a/Bat.docx
+++ b/Bat.docx
@@ -4,17 +4,25 @@
   <w:body>
     <w:p>
       <w:pPr>
-        <w:ind w:left="-1134" w:right="-1141"/>
+        <w:ind w:left="-284" w:right="-1141"/>
       </w:pPr>
       <w:r>
         <w:rPr>
           <w:noProof/>
         </w:rPr>
         <w:drawing>
-          <wp:inline distT="0" distB="0" distL="0" distR="0">
-            <wp:extent cx="6184900" cy="3092450"/>
+          <wp:anchor distT="0" distB="0" distL="114935" distR="114935" simplePos="0" relativeHeight="251662336" behindDoc="0" locked="0" layoutInCell="1" allowOverlap="1">
+            <wp:simplePos x="0" y="0"/>
+            <wp:positionH relativeFrom="column">
+              <wp:posOffset>0</wp:posOffset>
+            </wp:positionH>
+            <wp:positionV relativeFrom="page">
+              <wp:posOffset>6075680</wp:posOffset>
+            </wp:positionV>
+            <wp:extent cx="7696200" cy="3848100"/>
             <wp:effectExtent l="25400" t="0" r="0" b="0"/>
-            <wp:docPr id="8" name="Picture 0" descr="CCF17062015_5.bmp"/>
+            <wp:wrapSquare wrapText="bothSides"/>
+            <wp:docPr id="7" name="" descr="CCF17062015_5.bmp"/>
             <wp:cNvGraphicFramePr>
               <a:graphicFrameLocks xmlns:a="http://schemas.openxmlformats.org/drawingml/2006/main" noChangeAspect="1"/>
             </wp:cNvGraphicFramePr>
@@ -26,7 +34,18 @@
                     <pic:cNvPicPr/>
                   </pic:nvPicPr>
                   <pic:blipFill>
-                    <a:blip r:embed="rId4"/>
+                    <a:blip r:embed="rId4">
+                      <a:clrChange>
+                        <a:clrFrom>
+                          <a:srgbClr val="FFFFFF"/>
+                        </a:clrFrom>
+                        <a:clrTo>
+                          <a:srgbClr val="FFFFFF">
+                            <a:alpha val="0"/>
+                          </a:srgbClr>
+                        </a:clrTo>
+                      </a:clrChange>
+                    </a:blip>
                     <a:srcRect l="12732" t="6394" r="3935" b="61634"/>
                     <a:stretch>
                       <a:fillRect/>
@@ -35,7 +54,7 @@
                   <pic:spPr>
                     <a:xfrm>
                       <a:off x="0" y="0"/>
-                      <a:ext cx="6184900" cy="3092450"/>
+                      <a:ext cx="7696200" cy="3848100"/>
                     </a:xfrm>
                     <a:prstGeom prst="rect">
                       <a:avLst/>
@@ -44,15 +63,26 @@
                 </pic:pic>
               </a:graphicData>
             </a:graphic>
-          </wp:inline>
+          </wp:anchor>
         </w:drawing>
       </w:r>
       <w:r>
+        <w:rPr>
+          <w:noProof/>
+        </w:rPr>
         <w:drawing>
-          <wp:inline distT="0" distB="0" distL="0" distR="0">
-            <wp:extent cx="6184900" cy="3092450"/>
-            <wp:effectExtent l="25400" t="0" r="0" b="0"/>
-            <wp:docPr id="2" name="Picture 0" descr="CCF17062015_5.bmp"/>
+          <wp:anchor distT="0" distB="0" distL="114935" distR="114935" simplePos="0" relativeHeight="251660288" behindDoc="0" locked="0" layoutInCell="1" allowOverlap="1">
+            <wp:simplePos x="0" y="0"/>
+            <wp:positionH relativeFrom="column">
+              <wp:posOffset>0</wp:posOffset>
+            </wp:positionH>
+            <wp:positionV relativeFrom="page">
+              <wp:posOffset>2922270</wp:posOffset>
+            </wp:positionV>
+            <wp:extent cx="7592060" cy="3796030"/>
+            <wp:effectExtent l="25400" t="0" r="2540" b="0"/>
+            <wp:wrapSquare wrapText="bothSides"/>
+            <wp:docPr id="6" name="" descr="CCF17062015_5.bmp"/>
             <wp:cNvGraphicFramePr>
               <a:graphicFrameLocks xmlns:a="http://schemas.openxmlformats.org/drawingml/2006/main" noChangeAspect="1"/>
             </wp:cNvGraphicFramePr>
@@ -64,7 +94,18 @@
                     <pic:cNvPicPr/>
                   </pic:nvPicPr>
                   <pic:blipFill>
-                    <a:blip r:embed="rId4"/>
+                    <a:blip r:embed="rId4">
+                      <a:clrChange>
+                        <a:clrFrom>
+                          <a:srgbClr val="FFFFFF"/>
+                        </a:clrFrom>
+                        <a:clrTo>
+                          <a:srgbClr val="FFFFFF">
+                            <a:alpha val="0"/>
+                          </a:srgbClr>
+                        </a:clrTo>
+                      </a:clrChange>
+                    </a:blip>
                     <a:srcRect l="12732" t="6394" r="3935" b="61634"/>
                     <a:stretch>
                       <a:fillRect/>
@@ -73,7 +114,7 @@
                   <pic:spPr>
                     <a:xfrm>
                       <a:off x="0" y="0"/>
-                      <a:ext cx="6184900" cy="3092450"/>
+                      <a:ext cx="7592060" cy="3796030"/>
                     </a:xfrm>
                     <a:prstGeom prst="rect">
                       <a:avLst/>
@@ -82,7 +123,7 @@
                 </pic:pic>
               </a:graphicData>
             </a:graphic>
-          </wp:inline>
+          </wp:anchor>
         </w:drawing>
       </w:r>
       <w:r>
@@ -90,10 +131,18 @@
           <w:noProof/>
         </w:rPr>
         <w:drawing>
-          <wp:inline distT="0" distB="0" distL="0" distR="0">
-            <wp:extent cx="6184900" cy="3092450"/>
+          <wp:anchor distT="0" distB="0" distL="114935" distR="114935" simplePos="0" relativeHeight="251658240" behindDoc="0" locked="0" layoutInCell="1" allowOverlap="1">
+            <wp:simplePos x="0" y="0"/>
+            <wp:positionH relativeFrom="column">
+              <wp:posOffset>-154940</wp:posOffset>
+            </wp:positionH>
+            <wp:positionV relativeFrom="page">
+              <wp:posOffset>0</wp:posOffset>
+            </wp:positionV>
+            <wp:extent cx="7579360" cy="3789680"/>
             <wp:effectExtent l="25400" t="0" r="0" b="0"/>
-            <wp:docPr id="1" name="Picture 0" descr="CCF17062015_5.bmp"/>
+            <wp:wrapSquare wrapText="bothSides"/>
+            <wp:docPr id="2" name="" descr="CCF17062015_5.bmp"/>
             <wp:cNvGraphicFramePr>
               <a:graphicFrameLocks xmlns:a="http://schemas.openxmlformats.org/drawingml/2006/main" noChangeAspect="1"/>
             </wp:cNvGraphicFramePr>
@@ -105,7 +154,18 @@
                     <pic:cNvPicPr/>
                   </pic:nvPicPr>
                   <pic:blipFill>
-                    <a:blip r:embed="rId4"/>
+                    <a:blip r:embed="rId4">
+                      <a:clrChange>
+                        <a:clrFrom>
+                          <a:srgbClr val="FFFFFF"/>
+                        </a:clrFrom>
+                        <a:clrTo>
+                          <a:srgbClr val="FFFFFF">
+                            <a:alpha val="0"/>
+                          </a:srgbClr>
+                        </a:clrTo>
+                      </a:clrChange>
+                    </a:blip>
                     <a:srcRect l="12732" t="6394" r="3935" b="61634"/>
                     <a:stretch>
                       <a:fillRect/>
@@ -114,7 +174,7 @@
                   <pic:spPr>
                     <a:xfrm>
                       <a:off x="0" y="0"/>
-                      <a:ext cx="6184900" cy="3092450"/>
+                      <a:ext cx="7579360" cy="3789680"/>
                     </a:xfrm>
                     <a:prstGeom prst="rect">
                       <a:avLst/>
@@ -123,13 +183,13 @@
                 </pic:pic>
               </a:graphicData>
             </a:graphic>
-          </wp:inline>
+          </wp:anchor>
         </w:drawing>
       </w:r>
     </w:p>
     <w:sectPr>
       <w:pgSz w:w="12240" w:h="15840"/>
-      <w:pgMar w:top="568" w:right="616" w:bottom="426" w:left="1800" w:header="708" w:footer="708" w:gutter="0"/>
+      <w:pgMar w:top="568" w:right="49" w:bottom="426" w:left="284" w:header="708" w:footer="708" w:gutter="0"/>
       <w:cols w:space="708"/>
     </w:sectPr>
   </w:body>

</xml_diff>